<commit_message>
Report Changes in the .docx file
</commit_message>
<xml_diff>
--- a/Project Report/Project Report SOEN 6611-Team E.docx
+++ b/Project Report/Project Report SOEN 6611-Team E.docx
@@ -1,6 +1,6 @@
 
 <file path=word/document.xml><?xml version="1.0" encoding="utf-8"?>
-<w:document xmlns:wpc="http://schemas.microsoft.com/office/word/2010/wordprocessingCanvas" xmlns:cx="http://schemas.microsoft.com/office/drawing/2014/chartex" xmlns:cx1="http://schemas.microsoft.com/office/drawing/2015/9/8/chartex" xmlns:cx2="http://schemas.microsoft.com/office/drawing/2015/10/21/chartex" xmlns:cx3="http://schemas.microsoft.com/office/drawing/2016/5/9/chartex" xmlns:cx4="http://schemas.microsoft.com/office/drawing/2016/5/10/chartex" xmlns:cx5="http://schemas.microsoft.com/office/drawing/2016/5/11/chartex" xmlns:cx6="http://schemas.microsoft.com/office/drawing/2016/5/12/chartex" xmlns:cx7="http://schemas.microsoft.com/office/drawing/2016/5/13/chartex" xmlns:cx8="http://schemas.microsoft.com/office/drawing/2016/5/14/chartex" xmlns:mc="http://schemas.openxmlformats.org/markup-compatibility/2006" xmlns:aink="http://schemas.microsoft.com/office/drawing/2016/ink" xmlns:am3d="http://schemas.microsoft.com/office/drawing/2017/model3d" xmlns:o="urn:schemas-microsoft-com:office:office" xmlns:r="http://schemas.openxmlformats.org/officeDocument/2006/relationships" xmlns:m="http://schemas.openxmlformats.org/officeDocument/2006/math" xmlns:v="urn:schemas-microsoft-com:vml" xmlns:wp14="http://schemas.microsoft.com/office/word/2010/wordprocessingDrawing" xmlns:wp="http://schemas.openxmlformats.org/drawingml/2006/wordprocessingDrawing" xmlns:w10="urn:schemas-microsoft-com:office:word" xmlns:w="http://schemas.openxmlformats.org/wordprocessingml/2006/main" xmlns:w14="http://schemas.microsoft.com/office/word/2010/wordml" xmlns:w15="http://schemas.microsoft.com/office/word/2012/wordml" xmlns:w16cid="http://schemas.microsoft.com/office/word/2016/wordml/cid" xmlns:w16se="http://schemas.microsoft.com/office/word/2015/wordml/symex" xmlns:wpg="http://schemas.microsoft.com/office/word/2010/wordprocessingGroup" xmlns:wpi="http://schemas.microsoft.com/office/word/2010/wordprocessingInk" xmlns:wne="http://schemas.microsoft.com/office/word/2006/wordml" xmlns:wps="http://schemas.microsoft.com/office/word/2010/wordprocessingShape" mc:Ignorable="w14 w15 w16se w16cid wp14">
+<w:document xmlns:wpc="http://schemas.microsoft.com/office/word/2010/wordprocessingCanvas" xmlns:mc="http://schemas.openxmlformats.org/markup-compatibility/2006" xmlns:o="urn:schemas-microsoft-com:office:office" xmlns:r="http://schemas.openxmlformats.org/officeDocument/2006/relationships" xmlns:m="http://schemas.openxmlformats.org/officeDocument/2006/math" xmlns:v="urn:schemas-microsoft-com:vml" xmlns:wp14="http://schemas.microsoft.com/office/word/2010/wordprocessingDrawing" xmlns:wp="http://schemas.openxmlformats.org/drawingml/2006/wordprocessingDrawing" xmlns:w10="urn:schemas-microsoft-com:office:word" xmlns:w="http://schemas.openxmlformats.org/wordprocessingml/2006/main" xmlns:w14="http://schemas.microsoft.com/office/word/2010/wordml" xmlns:w15="http://schemas.microsoft.com/office/word/2012/wordml" xmlns:wpg="http://schemas.microsoft.com/office/word/2010/wordprocessingGroup" xmlns:wpi="http://schemas.microsoft.com/office/word/2010/wordprocessingInk" xmlns:wne="http://schemas.microsoft.com/office/word/2006/wordml" xmlns:wps="http://schemas.microsoft.com/office/word/2010/wordprocessingShape" mc:Ignorable="w14 w15 wp14">
   <w:background w:color="FFFFFF"/>
   <w:body>
     <w:p>
@@ -26,6 +26,7 @@
           <w:sz w:val="48"/>
           <w:szCs w:val="48"/>
           <w:shd w:val="clear" w:color="auto" w:fill="FFFFFF"/>
+          <w:lang w:val="en-US" w:eastAsia="en-US"/>
         </w:rPr>
         <w:drawing>
           <wp:inline distT="0" distB="0" distL="0" distR="0">
@@ -211,20 +212,7 @@
           <w:szCs w:val="40"/>
           <w:shd w:val="clear" w:color="auto" w:fill="FFFFFF"/>
         </w:rPr>
-        <w:t>Tea</w:t>
-      </w:r>
-      <w:bookmarkStart w:id="0" w:name="_GoBack"/>
-      <w:bookmarkEnd w:id="0"/>
-      <w:r>
-        <w:rPr>
-          <w:b/>
-          <w:bCs/>
-          <w:color w:val="333333"/>
-          <w:sz w:val="40"/>
-          <w:szCs w:val="40"/>
-          <w:shd w:val="clear" w:color="auto" w:fill="FFFFFF"/>
-        </w:rPr>
-        <w:t>m Details</w:t>
+        <w:t>Team Details</w:t>
       </w:r>
     </w:p>
     <w:tbl>
@@ -1217,6 +1205,7 @@
           <w:sz w:val="18"/>
           <w:lang w:val="en-US" w:eastAsia="en-US" w:bidi="en-US"/>
         </w:rPr>
+        <w:lastRenderedPageBreak/>
         <w:t>Abstract:</w:t>
       </w:r>
     </w:p>
@@ -1674,6 +1663,7 @@
               <w:rPr>
                 <w:sz w:val="18"/>
               </w:rPr>
+              <w:lastRenderedPageBreak/>
               <w:t>Complexity Metric</w:t>
             </w:r>
           </w:p>
@@ -2059,19 +2049,7 @@
         <w:jc w:val="both"/>
       </w:pPr>
       <w:r>
-        <w:t xml:space="preserve">All the finally selected projects were Apache Commons projects as </w:t>
-      </w:r>
-      <w:r>
-        <w:t xml:space="preserve">other projects were creating issues like </w:t>
-      </w:r>
-      <w:r>
-        <w:t xml:space="preserve">requiring </w:t>
-      </w:r>
-      <w:r>
-        <w:t>different versions of jdk</w:t>
-      </w:r>
-      <w:r>
-        <w:t xml:space="preserve">, build issues in different development platforms etc. </w:t>
+        <w:t xml:space="preserve">All the finally selected projects were Apache Commons projects as other projects were creating issues like requiring different versions of jdk, build issues in different development platforms etc. </w:t>
       </w:r>
       <w:r>
         <w:t>And</w:t>
@@ -3039,6 +3017,7 @@
           <w:szCs w:val="20"/>
           <w:shd w:val="clear" w:color="auto" w:fill="FFFFFF"/>
         </w:rPr>
+        <w:lastRenderedPageBreak/>
         <w:t>Metrics</w:t>
       </w:r>
     </w:p>
@@ -3450,19 +3429,7 @@
         <w:rPr>
           <w:i/>
         </w:rPr>
-        <w:t>McCabe Complexity = No. of Control Predicates</w:t>
-      </w:r>
-      <w:r>
-        <w:rPr>
-          <w:i/>
-        </w:rPr>
-        <w:t xml:space="preserve"> </w:t>
-      </w:r>
-      <w:r>
-        <w:rPr>
-          <w:i/>
-        </w:rPr>
-        <w:t>+ 1;</w:t>
+        <w:t>McCabe Complexity = No. of Control Predicates + 1;</w:t>
       </w:r>
     </w:p>
     <w:p>
@@ -3672,17 +3639,7 @@
           <w:szCs w:val="20"/>
           <w:lang w:val="en-US" w:eastAsia="en-US" w:bidi="en-US"/>
         </w:rPr>
-        <w:t xml:space="preserve">Post-Release </w:t>
-      </w:r>
-      <w:r>
-        <w:rPr>
-          <w:rFonts w:ascii="Times New Roman" w:eastAsia="Times New Roman" w:hAnsi="Times New Roman" w:cs="Times New Roman"/>
-          <w:color w:val="auto"/>
-          <w:sz w:val="20"/>
-          <w:szCs w:val="20"/>
-          <w:lang w:val="en-US" w:eastAsia="en-US" w:bidi="en-US"/>
-        </w:rPr>
-        <w:t xml:space="preserve">Defect Density </w:t>
+        <w:t xml:space="preserve">Post-Release Defect Density </w:t>
       </w:r>
     </w:p>
     <w:p>
@@ -3757,29 +3714,7 @@
           <w:szCs w:val="20"/>
           <w:lang w:val="en-US" w:eastAsia="en-US" w:bidi="en-US"/>
         </w:rPr>
-        <w:t xml:space="preserve">| </w:t>
-      </w:r>
-      <w:r>
-        <w:rPr>
-          <w:rFonts w:ascii="Times New Roman" w:eastAsia="Times New Roman" w:hAnsi="Times New Roman" w:cs="Times New Roman"/>
-          <w:i/>
-          <w:color w:val="auto"/>
-          <w:sz w:val="20"/>
-          <w:szCs w:val="20"/>
-          <w:lang w:val="en-US" w:eastAsia="en-US" w:bidi="en-US"/>
-        </w:rPr>
-        <w:t xml:space="preserve">/ </w:t>
-      </w:r>
-      <w:r>
-        <w:rPr>
-          <w:rFonts w:ascii="Times New Roman" w:eastAsia="Times New Roman" w:hAnsi="Times New Roman" w:cs="Times New Roman"/>
-          <w:i/>
-          <w:color w:val="auto"/>
-          <w:sz w:val="20"/>
-          <w:szCs w:val="20"/>
-          <w:lang w:val="en-US" w:eastAsia="en-US" w:bidi="en-US"/>
-        </w:rPr>
-        <w:t xml:space="preserve">KSLOC </w:t>
+        <w:t xml:space="preserve">| / KSLOC </w:t>
       </w:r>
     </w:p>
     <w:p>
@@ -3806,37 +3741,7 @@
           <w:szCs w:val="20"/>
           <w:lang w:val="en-US" w:eastAsia="en-US" w:bidi="en-US"/>
         </w:rPr>
-        <w:t>W</w:t>
-      </w:r>
-      <w:r>
-        <w:rPr>
-          <w:rFonts w:ascii="Times New Roman" w:eastAsia="Times New Roman" w:hAnsi="Times New Roman" w:cs="Times New Roman"/>
-          <w:color w:val="auto"/>
-          <w:sz w:val="20"/>
-          <w:szCs w:val="20"/>
-          <w:lang w:val="en-US" w:eastAsia="en-US" w:bidi="en-US"/>
-        </w:rPr>
-        <w:t>here</w:t>
-      </w:r>
-      <w:r>
-        <w:rPr>
-          <w:rFonts w:ascii="Times New Roman" w:eastAsia="Times New Roman" w:hAnsi="Times New Roman" w:cs="Times New Roman"/>
-          <w:color w:val="auto"/>
-          <w:sz w:val="20"/>
-          <w:szCs w:val="20"/>
-          <w:lang w:val="en-US" w:eastAsia="en-US" w:bidi="en-US"/>
-        </w:rPr>
-        <w:t xml:space="preserve"> </w:t>
-      </w:r>
-      <w:r>
-        <w:rPr>
-          <w:rFonts w:ascii="Times New Roman" w:eastAsia="Times New Roman" w:hAnsi="Times New Roman" w:cs="Times New Roman"/>
-          <w:color w:val="auto"/>
-          <w:sz w:val="20"/>
-          <w:szCs w:val="20"/>
-          <w:lang w:val="en-US" w:eastAsia="en-US" w:bidi="en-US"/>
-        </w:rPr>
-        <w:t>|D</w:t>
+        <w:t>Where |D</w:t>
       </w:r>
       <w:r>
         <w:rPr>
@@ -3857,17 +3762,7 @@
           <w:szCs w:val="20"/>
           <w:lang w:val="en-US" w:eastAsia="en-US" w:bidi="en-US"/>
         </w:rPr>
-        <w:t xml:space="preserve">|: is the total number of post-release </w:t>
-      </w:r>
-      <w:r>
-        <w:rPr>
-          <w:rFonts w:ascii="Times New Roman" w:eastAsia="Times New Roman" w:hAnsi="Times New Roman" w:cs="Times New Roman"/>
-          <w:color w:val="auto"/>
-          <w:sz w:val="20"/>
-          <w:szCs w:val="20"/>
-          <w:lang w:val="en-US" w:eastAsia="en-US" w:bidi="en-US"/>
-        </w:rPr>
-        <w:t xml:space="preserve">defects, </w:t>
+        <w:t xml:space="preserve">|: is the total number of post-release defects, </w:t>
       </w:r>
     </w:p>
     <w:p>
@@ -3894,17 +3789,7 @@
           <w:szCs w:val="20"/>
           <w:lang w:val="en-US" w:eastAsia="en-US" w:bidi="en-US"/>
         </w:rPr>
-        <w:t>KSLOC</w:t>
-      </w:r>
-      <w:r>
-        <w:rPr>
-          <w:rFonts w:ascii="Times New Roman" w:eastAsia="Times New Roman" w:hAnsi="Times New Roman" w:cs="Times New Roman"/>
-          <w:color w:val="auto"/>
-          <w:sz w:val="20"/>
-          <w:szCs w:val="20"/>
-          <w:lang w:val="en-US" w:eastAsia="en-US" w:bidi="en-US"/>
-        </w:rPr>
-        <w:t>: are the total number of added or modified SLOC, where SLOC are the total number of 1000 source lines of code.</w:t>
+        <w:t>KSLOC: are the total number of added or modified SLOC, where SLOC are the total number of 1000 source lines of code.</w:t>
       </w:r>
     </w:p>
     <w:p>
@@ -4224,6 +4109,7 @@
         <w:jc w:val="both"/>
       </w:pPr>
       <w:r>
+        <w:lastRenderedPageBreak/>
         <w:t xml:space="preserve">              &lt;goals&gt;</w:t>
       </w:r>
     </w:p>
@@ -5316,6 +5202,7 @@
           <w:szCs w:val="20"/>
           <w:shd w:val="clear" w:color="auto" w:fill="FFFFFF"/>
         </w:rPr>
+        <w:lastRenderedPageBreak/>
         <w:t>Results</w:t>
       </w:r>
     </w:p>
@@ -6412,6 +6299,7 @@
         <w:rPr>
           <w:rFonts w:ascii="Times New Roman" w:hAnsi="Times New Roman" w:cs="Times New Roman"/>
           <w:noProof/>
+          <w:lang w:val="en-US" w:eastAsia="en-US"/>
         </w:rPr>
         <w:drawing>
           <wp:inline distT="0" distB="0" distL="0" distR="0" wp14:anchorId="063730CA" wp14:editId="0E5765A4">
@@ -6965,6 +6853,12 @@
                 <w:sz w:val="18"/>
               </w:rPr>
             </w:pPr>
+            <w:r>
+              <w:rPr>
+                <w:sz w:val="18"/>
+              </w:rPr>
+              <w:t>-0.297</w:t>
+            </w:r>
           </w:p>
         </w:tc>
         <w:tc>
@@ -6987,6 +6881,12 @@
                 <w:sz w:val="18"/>
               </w:rPr>
             </w:pPr>
+            <w:r>
+              <w:rPr>
+                <w:sz w:val="18"/>
+              </w:rPr>
+              <w:t>-0.318</w:t>
+            </w:r>
           </w:p>
         </w:tc>
         <w:tc>
@@ -7009,6 +6909,14 @@
                 <w:sz w:val="18"/>
               </w:rPr>
             </w:pPr>
+            <w:r>
+              <w:rPr>
+                <w:sz w:val="18"/>
+              </w:rPr>
+              <w:t>-0.2757</w:t>
+            </w:r>
+            <w:bookmarkStart w:id="1" w:name="_GoBack"/>
+            <w:bookmarkEnd w:id="1"/>
           </w:p>
         </w:tc>
       </w:tr>
@@ -8366,6 +8274,7 @@
         <w:jc w:val="both"/>
       </w:pPr>
       <w:r>
+        <w:lastRenderedPageBreak/>
         <w:t xml:space="preserve">From the table above, most of them are well under ~-0.3 besides </w:t>
       </w:r>
       <w:r>
@@ -8426,6 +8335,7 @@
         <w:rPr>
           <w:rFonts w:ascii="Times New Roman" w:hAnsi="Times New Roman" w:cs="Times New Roman"/>
           <w:noProof/>
+          <w:lang w:val="en-US" w:eastAsia="en-US"/>
         </w:rPr>
         <w:drawing>
           <wp:inline distT="0" distB="0" distL="0" distR="0" wp14:anchorId="0E4B5440" wp14:editId="7AEBDE1F">
@@ -10278,6 +10188,7 @@
           <w:szCs w:val="20"/>
           <w:shd w:val="clear" w:color="auto" w:fill="FFFFFF"/>
         </w:rPr>
+        <w:lastRenderedPageBreak/>
         <w:t>C. Coverage &amp; Software Quality:</w:t>
       </w:r>
     </w:p>
@@ -11265,7 +11176,17 @@
           <w:sz w:val="20"/>
           <w:lang w:val="en-US" w:eastAsia="en-US" w:bidi="en-US"/>
         </w:rPr>
-        <w:t>Marek Leszak, Dewayne E. Perry and Dieter Stoll, “A Case Study in Root Cause Defect Analysis,” in Proceedings of the 22nd international conference on Software engineering, June 2000, pp. 428-437.</w:t>
+        <w:t xml:space="preserve">Marek Leszak, Dewayne E. Perry and Dieter </w:t>
+      </w:r>
+      <w:r>
+        <w:rPr>
+          <w:rFonts w:ascii="Times New Roman" w:eastAsia="Times New Roman" w:hAnsi="Times New Roman" w:cs="Times New Roman"/>
+          <w:color w:val="auto"/>
+          <w:sz w:val="20"/>
+          <w:lang w:val="en-US" w:eastAsia="en-US" w:bidi="en-US"/>
+        </w:rPr>
+        <w:lastRenderedPageBreak/>
+        <w:t>Stoll, “A Case Study in Root Cause Defect Analysis,” in Proceedings of the 22nd international conference on Software engineering, June 2000, pp. 428-437.</w:t>
       </w:r>
     </w:p>
     <w:p>
@@ -11681,7 +11602,7 @@
 </file>
 
 <file path=word/endnotes.xml><?xml version="1.0" encoding="utf-8"?>
-<w:endnotes xmlns:wpc="http://schemas.microsoft.com/office/word/2010/wordprocessingCanvas" xmlns:cx="http://schemas.microsoft.com/office/drawing/2014/chartex" xmlns:cx1="http://schemas.microsoft.com/office/drawing/2015/9/8/chartex" xmlns:cx2="http://schemas.microsoft.com/office/drawing/2015/10/21/chartex" xmlns:cx3="http://schemas.microsoft.com/office/drawing/2016/5/9/chartex" xmlns:cx4="http://schemas.microsoft.com/office/drawing/2016/5/10/chartex" xmlns:cx5="http://schemas.microsoft.com/office/drawing/2016/5/11/chartex" xmlns:cx6="http://schemas.microsoft.com/office/drawing/2016/5/12/chartex" xmlns:cx7="http://schemas.microsoft.com/office/drawing/2016/5/13/chartex" xmlns:cx8="http://schemas.microsoft.com/office/drawing/2016/5/14/chartex" xmlns:mc="http://schemas.openxmlformats.org/markup-compatibility/2006" xmlns:aink="http://schemas.microsoft.com/office/drawing/2016/ink" xmlns:am3d="http://schemas.microsoft.com/office/drawing/2017/model3d" xmlns:o="urn:schemas-microsoft-com:office:office" xmlns:r="http://schemas.openxmlformats.org/officeDocument/2006/relationships" xmlns:m="http://schemas.openxmlformats.org/officeDocument/2006/math" xmlns:v="urn:schemas-microsoft-com:vml" xmlns:wp14="http://schemas.microsoft.com/office/word/2010/wordprocessingDrawing" xmlns:wp="http://schemas.openxmlformats.org/drawingml/2006/wordprocessingDrawing" xmlns:w10="urn:schemas-microsoft-com:office:word" xmlns:w="http://schemas.openxmlformats.org/wordprocessingml/2006/main" xmlns:w14="http://schemas.microsoft.com/office/word/2010/wordml" xmlns:w15="http://schemas.microsoft.com/office/word/2012/wordml" xmlns:w16cid="http://schemas.microsoft.com/office/word/2016/wordml/cid" xmlns:w16se="http://schemas.microsoft.com/office/word/2015/wordml/symex" xmlns:wpg="http://schemas.microsoft.com/office/word/2010/wordprocessingGroup" xmlns:wpi="http://schemas.microsoft.com/office/word/2010/wordprocessingInk" xmlns:wne="http://schemas.microsoft.com/office/word/2006/wordml" xmlns:wps="http://schemas.microsoft.com/office/word/2010/wordprocessingShape" mc:Ignorable="w14 w15 w16se w16cid wp14">
+<w:endnotes xmlns:wpc="http://schemas.microsoft.com/office/word/2010/wordprocessingCanvas" xmlns:mc="http://schemas.openxmlformats.org/markup-compatibility/2006" xmlns:o="urn:schemas-microsoft-com:office:office" xmlns:r="http://schemas.openxmlformats.org/officeDocument/2006/relationships" xmlns:m="http://schemas.openxmlformats.org/officeDocument/2006/math" xmlns:v="urn:schemas-microsoft-com:vml" xmlns:wp14="http://schemas.microsoft.com/office/word/2010/wordprocessingDrawing" xmlns:wp="http://schemas.openxmlformats.org/drawingml/2006/wordprocessingDrawing" xmlns:w10="urn:schemas-microsoft-com:office:word" xmlns:w="http://schemas.openxmlformats.org/wordprocessingml/2006/main" xmlns:w14="http://schemas.microsoft.com/office/word/2010/wordml" xmlns:w15="http://schemas.microsoft.com/office/word/2012/wordml" xmlns:wpg="http://schemas.microsoft.com/office/word/2010/wordprocessingGroup" xmlns:wpi="http://schemas.microsoft.com/office/word/2010/wordprocessingInk" xmlns:wne="http://schemas.microsoft.com/office/word/2006/wordml" xmlns:wps="http://schemas.microsoft.com/office/word/2010/wordprocessingShape" mc:Ignorable="w14 w15 wp14">
   <w:endnote w:type="separator" w:id="-1">
     <w:p>
       <w:pPr>
@@ -11706,7 +11627,7 @@
 </file>
 
 <file path=word/footer1.xml><?xml version="1.0" encoding="utf-8"?>
-<w:ftr xmlns:wpc="http://schemas.microsoft.com/office/word/2010/wordprocessingCanvas" xmlns:cx="http://schemas.microsoft.com/office/drawing/2014/chartex" xmlns:cx1="http://schemas.microsoft.com/office/drawing/2015/9/8/chartex" xmlns:cx2="http://schemas.microsoft.com/office/drawing/2015/10/21/chartex" xmlns:cx3="http://schemas.microsoft.com/office/drawing/2016/5/9/chartex" xmlns:cx4="http://schemas.microsoft.com/office/drawing/2016/5/10/chartex" xmlns:cx5="http://schemas.microsoft.com/office/drawing/2016/5/11/chartex" xmlns:cx6="http://schemas.microsoft.com/office/drawing/2016/5/12/chartex" xmlns:cx7="http://schemas.microsoft.com/office/drawing/2016/5/13/chartex" xmlns:cx8="http://schemas.microsoft.com/office/drawing/2016/5/14/chartex" xmlns:mc="http://schemas.openxmlformats.org/markup-compatibility/2006" xmlns:aink="http://schemas.microsoft.com/office/drawing/2016/ink" xmlns:am3d="http://schemas.microsoft.com/office/drawing/2017/model3d" xmlns:o="urn:schemas-microsoft-com:office:office" xmlns:r="http://schemas.openxmlformats.org/officeDocument/2006/relationships" xmlns:m="http://schemas.openxmlformats.org/officeDocument/2006/math" xmlns:v="urn:schemas-microsoft-com:vml" xmlns:wp14="http://schemas.microsoft.com/office/word/2010/wordprocessingDrawing" xmlns:wp="http://schemas.openxmlformats.org/drawingml/2006/wordprocessingDrawing" xmlns:w10="urn:schemas-microsoft-com:office:word" xmlns:w="http://schemas.openxmlformats.org/wordprocessingml/2006/main" xmlns:w14="http://schemas.microsoft.com/office/word/2010/wordml" xmlns:w15="http://schemas.microsoft.com/office/word/2012/wordml" xmlns:w16cid="http://schemas.microsoft.com/office/word/2016/wordml/cid" xmlns:w16se="http://schemas.microsoft.com/office/word/2015/wordml/symex" xmlns:wpg="http://schemas.microsoft.com/office/word/2010/wordprocessingGroup" xmlns:wpi="http://schemas.microsoft.com/office/word/2010/wordprocessingInk" xmlns:wne="http://schemas.microsoft.com/office/word/2006/wordml" xmlns:wps="http://schemas.microsoft.com/office/word/2010/wordprocessingShape" mc:Ignorable="w14 w15 w16se w16cid wp14">
+<w:ftr xmlns:wpc="http://schemas.microsoft.com/office/word/2010/wordprocessingCanvas" xmlns:mc="http://schemas.openxmlformats.org/markup-compatibility/2006" xmlns:o="urn:schemas-microsoft-com:office:office" xmlns:r="http://schemas.openxmlformats.org/officeDocument/2006/relationships" xmlns:m="http://schemas.openxmlformats.org/officeDocument/2006/math" xmlns:v="urn:schemas-microsoft-com:vml" xmlns:wp14="http://schemas.microsoft.com/office/word/2010/wordprocessingDrawing" xmlns:wp="http://schemas.openxmlformats.org/drawingml/2006/wordprocessingDrawing" xmlns:w10="urn:schemas-microsoft-com:office:word" xmlns:w="http://schemas.openxmlformats.org/wordprocessingml/2006/main" xmlns:w14="http://schemas.microsoft.com/office/word/2010/wordml" xmlns:w15="http://schemas.microsoft.com/office/word/2012/wordml" xmlns:wpg="http://schemas.microsoft.com/office/word/2010/wordprocessingGroup" xmlns:wpi="http://schemas.microsoft.com/office/word/2010/wordprocessingInk" xmlns:wne="http://schemas.microsoft.com/office/word/2006/wordml" xmlns:wps="http://schemas.microsoft.com/office/word/2010/wordprocessingShape" mc:Ignorable="w14 w15 wp14">
   <w:p>
     <w:pPr>
       <w:pBdr>
@@ -11722,7 +11643,7 @@
 </file>
 
 <file path=word/footnotes.xml><?xml version="1.0" encoding="utf-8"?>
-<w:footnotes xmlns:wpc="http://schemas.microsoft.com/office/word/2010/wordprocessingCanvas" xmlns:cx="http://schemas.microsoft.com/office/drawing/2014/chartex" xmlns:cx1="http://schemas.microsoft.com/office/drawing/2015/9/8/chartex" xmlns:cx2="http://schemas.microsoft.com/office/drawing/2015/10/21/chartex" xmlns:cx3="http://schemas.microsoft.com/office/drawing/2016/5/9/chartex" xmlns:cx4="http://schemas.microsoft.com/office/drawing/2016/5/10/chartex" xmlns:cx5="http://schemas.microsoft.com/office/drawing/2016/5/11/chartex" xmlns:cx6="http://schemas.microsoft.com/office/drawing/2016/5/12/chartex" xmlns:cx7="http://schemas.microsoft.com/office/drawing/2016/5/13/chartex" xmlns:cx8="http://schemas.microsoft.com/office/drawing/2016/5/14/chartex" xmlns:mc="http://schemas.openxmlformats.org/markup-compatibility/2006" xmlns:aink="http://schemas.microsoft.com/office/drawing/2016/ink" xmlns:am3d="http://schemas.microsoft.com/office/drawing/2017/model3d" xmlns:o="urn:schemas-microsoft-com:office:office" xmlns:r="http://schemas.openxmlformats.org/officeDocument/2006/relationships" xmlns:m="http://schemas.openxmlformats.org/officeDocument/2006/math" xmlns:v="urn:schemas-microsoft-com:vml" xmlns:wp14="http://schemas.microsoft.com/office/word/2010/wordprocessingDrawing" xmlns:wp="http://schemas.openxmlformats.org/drawingml/2006/wordprocessingDrawing" xmlns:w10="urn:schemas-microsoft-com:office:word" xmlns:w="http://schemas.openxmlformats.org/wordprocessingml/2006/main" xmlns:w14="http://schemas.microsoft.com/office/word/2010/wordml" xmlns:w15="http://schemas.microsoft.com/office/word/2012/wordml" xmlns:w16cid="http://schemas.microsoft.com/office/word/2016/wordml/cid" xmlns:w16se="http://schemas.microsoft.com/office/word/2015/wordml/symex" xmlns:wpg="http://schemas.microsoft.com/office/word/2010/wordprocessingGroup" xmlns:wpi="http://schemas.microsoft.com/office/word/2010/wordprocessingInk" xmlns:wne="http://schemas.microsoft.com/office/word/2006/wordml" xmlns:wps="http://schemas.microsoft.com/office/word/2010/wordprocessingShape" mc:Ignorable="w14 w15 w16se w16cid wp14">
+<w:footnotes xmlns:wpc="http://schemas.microsoft.com/office/word/2010/wordprocessingCanvas" xmlns:mc="http://schemas.openxmlformats.org/markup-compatibility/2006" xmlns:o="urn:schemas-microsoft-com:office:office" xmlns:r="http://schemas.openxmlformats.org/officeDocument/2006/relationships" xmlns:m="http://schemas.openxmlformats.org/officeDocument/2006/math" xmlns:v="urn:schemas-microsoft-com:vml" xmlns:wp14="http://schemas.microsoft.com/office/word/2010/wordprocessingDrawing" xmlns:wp="http://schemas.openxmlformats.org/drawingml/2006/wordprocessingDrawing" xmlns:w10="urn:schemas-microsoft-com:office:word" xmlns:w="http://schemas.openxmlformats.org/wordprocessingml/2006/main" xmlns:w14="http://schemas.microsoft.com/office/word/2010/wordml" xmlns:w15="http://schemas.microsoft.com/office/word/2012/wordml" xmlns:wpg="http://schemas.microsoft.com/office/word/2010/wordprocessingGroup" xmlns:wpi="http://schemas.microsoft.com/office/word/2010/wordprocessingInk" xmlns:wne="http://schemas.microsoft.com/office/word/2006/wordml" xmlns:wps="http://schemas.microsoft.com/office/word/2010/wordprocessingShape" mc:Ignorable="w14 w15 wp14">
   <w:footnote w:type="separator" w:id="-1">
     <w:p>
       <w:pPr>
@@ -11747,7 +11668,7 @@
 </file>
 
 <file path=word/header1.xml><?xml version="1.0" encoding="utf-8"?>
-<w:hdr xmlns:wpc="http://schemas.microsoft.com/office/word/2010/wordprocessingCanvas" xmlns:cx="http://schemas.microsoft.com/office/drawing/2014/chartex" xmlns:cx1="http://schemas.microsoft.com/office/drawing/2015/9/8/chartex" xmlns:cx2="http://schemas.microsoft.com/office/drawing/2015/10/21/chartex" xmlns:cx3="http://schemas.microsoft.com/office/drawing/2016/5/9/chartex" xmlns:cx4="http://schemas.microsoft.com/office/drawing/2016/5/10/chartex" xmlns:cx5="http://schemas.microsoft.com/office/drawing/2016/5/11/chartex" xmlns:cx6="http://schemas.microsoft.com/office/drawing/2016/5/12/chartex" xmlns:cx7="http://schemas.microsoft.com/office/drawing/2016/5/13/chartex" xmlns:cx8="http://schemas.microsoft.com/office/drawing/2016/5/14/chartex" xmlns:mc="http://schemas.openxmlformats.org/markup-compatibility/2006" xmlns:aink="http://schemas.microsoft.com/office/drawing/2016/ink" xmlns:am3d="http://schemas.microsoft.com/office/drawing/2017/model3d" xmlns:o="urn:schemas-microsoft-com:office:office" xmlns:r="http://schemas.openxmlformats.org/officeDocument/2006/relationships" xmlns:m="http://schemas.openxmlformats.org/officeDocument/2006/math" xmlns:v="urn:schemas-microsoft-com:vml" xmlns:wp14="http://schemas.microsoft.com/office/word/2010/wordprocessingDrawing" xmlns:wp="http://schemas.openxmlformats.org/drawingml/2006/wordprocessingDrawing" xmlns:w10="urn:schemas-microsoft-com:office:word" xmlns:w="http://schemas.openxmlformats.org/wordprocessingml/2006/main" xmlns:w14="http://schemas.microsoft.com/office/word/2010/wordml" xmlns:w15="http://schemas.microsoft.com/office/word/2012/wordml" xmlns:w16cid="http://schemas.microsoft.com/office/word/2016/wordml/cid" xmlns:w16se="http://schemas.microsoft.com/office/word/2015/wordml/symex" xmlns:wpg="http://schemas.microsoft.com/office/word/2010/wordprocessingGroup" xmlns:wpi="http://schemas.microsoft.com/office/word/2010/wordprocessingInk" xmlns:wne="http://schemas.microsoft.com/office/word/2006/wordml" xmlns:wps="http://schemas.microsoft.com/office/word/2010/wordprocessingShape" mc:Ignorable="w14 w15 w16se w16cid wp14">
+<w:hdr xmlns:wpc="http://schemas.microsoft.com/office/word/2010/wordprocessingCanvas" xmlns:mc="http://schemas.openxmlformats.org/markup-compatibility/2006" xmlns:o="urn:schemas-microsoft-com:office:office" xmlns:r="http://schemas.openxmlformats.org/officeDocument/2006/relationships" xmlns:m="http://schemas.openxmlformats.org/officeDocument/2006/math" xmlns:v="urn:schemas-microsoft-com:vml" xmlns:wp14="http://schemas.microsoft.com/office/word/2010/wordprocessingDrawing" xmlns:wp="http://schemas.openxmlformats.org/drawingml/2006/wordprocessingDrawing" xmlns:w10="urn:schemas-microsoft-com:office:word" xmlns:w="http://schemas.openxmlformats.org/wordprocessingml/2006/main" xmlns:w14="http://schemas.microsoft.com/office/word/2010/wordml" xmlns:w15="http://schemas.microsoft.com/office/word/2012/wordml" xmlns:wpg="http://schemas.microsoft.com/office/word/2010/wordprocessingGroup" xmlns:wpi="http://schemas.microsoft.com/office/word/2010/wordprocessingInk" xmlns:wne="http://schemas.microsoft.com/office/word/2006/wordml" xmlns:wps="http://schemas.microsoft.com/office/word/2010/wordprocessingShape" mc:Ignorable="w14 w15 wp14">
   <w:p>
     <w:pPr>
       <w:pStyle w:val="Subtitle"/>
@@ -11761,8 +11682,8 @@
       <w:spacing w:before="600"/>
       <w:jc w:val="right"/>
     </w:pPr>
-    <w:bookmarkStart w:id="1" w:name="_9nvcibv3gama" w:colFirst="0" w:colLast="0"/>
-    <w:bookmarkEnd w:id="1"/>
+    <w:bookmarkStart w:id="0" w:name="_9nvcibv3gama" w:colFirst="0" w:colLast="0"/>
+    <w:bookmarkEnd w:id="0"/>
     <w:r>
       <w:rPr>
         <w:color w:val="000000"/>
@@ -11786,7 +11707,7 @@
 </file>
 
 <file path=word/header2.xml><?xml version="1.0" encoding="utf-8"?>
-<w:hdr xmlns:wpc="http://schemas.microsoft.com/office/word/2010/wordprocessingCanvas" xmlns:cx="http://schemas.microsoft.com/office/drawing/2014/chartex" xmlns:cx1="http://schemas.microsoft.com/office/drawing/2015/9/8/chartex" xmlns:cx2="http://schemas.microsoft.com/office/drawing/2015/10/21/chartex" xmlns:cx3="http://schemas.microsoft.com/office/drawing/2016/5/9/chartex" xmlns:cx4="http://schemas.microsoft.com/office/drawing/2016/5/10/chartex" xmlns:cx5="http://schemas.microsoft.com/office/drawing/2016/5/11/chartex" xmlns:cx6="http://schemas.microsoft.com/office/drawing/2016/5/12/chartex" xmlns:cx7="http://schemas.microsoft.com/office/drawing/2016/5/13/chartex" xmlns:cx8="http://schemas.microsoft.com/office/drawing/2016/5/14/chartex" xmlns:mc="http://schemas.openxmlformats.org/markup-compatibility/2006" xmlns:aink="http://schemas.microsoft.com/office/drawing/2016/ink" xmlns:am3d="http://schemas.microsoft.com/office/drawing/2017/model3d" xmlns:o="urn:schemas-microsoft-com:office:office" xmlns:r="http://schemas.openxmlformats.org/officeDocument/2006/relationships" xmlns:m="http://schemas.openxmlformats.org/officeDocument/2006/math" xmlns:v="urn:schemas-microsoft-com:vml" xmlns:wp14="http://schemas.microsoft.com/office/word/2010/wordprocessingDrawing" xmlns:wp="http://schemas.openxmlformats.org/drawingml/2006/wordprocessingDrawing" xmlns:w10="urn:schemas-microsoft-com:office:word" xmlns:w="http://schemas.openxmlformats.org/wordprocessingml/2006/main" xmlns:w14="http://schemas.microsoft.com/office/word/2010/wordml" xmlns:w15="http://schemas.microsoft.com/office/word/2012/wordml" xmlns:w16cid="http://schemas.microsoft.com/office/word/2016/wordml/cid" xmlns:w16se="http://schemas.microsoft.com/office/word/2015/wordml/symex" xmlns:wpg="http://schemas.microsoft.com/office/word/2010/wordprocessingGroup" xmlns:wpi="http://schemas.microsoft.com/office/word/2010/wordprocessingInk" xmlns:wne="http://schemas.microsoft.com/office/word/2006/wordml" xmlns:wps="http://schemas.microsoft.com/office/word/2010/wordprocessingShape" mc:Ignorable="w14 w15 w16se w16cid wp14">
+<w:hdr xmlns:wpc="http://schemas.microsoft.com/office/word/2010/wordprocessingCanvas" xmlns:mc="http://schemas.openxmlformats.org/markup-compatibility/2006" xmlns:o="urn:schemas-microsoft-com:office:office" xmlns:r="http://schemas.openxmlformats.org/officeDocument/2006/relationships" xmlns:m="http://schemas.openxmlformats.org/officeDocument/2006/math" xmlns:v="urn:schemas-microsoft-com:vml" xmlns:wp14="http://schemas.microsoft.com/office/word/2010/wordprocessingDrawing" xmlns:wp="http://schemas.openxmlformats.org/drawingml/2006/wordprocessingDrawing" xmlns:w10="urn:schemas-microsoft-com:office:word" xmlns:w="http://schemas.openxmlformats.org/wordprocessingml/2006/main" xmlns:w14="http://schemas.microsoft.com/office/word/2010/wordml" xmlns:w15="http://schemas.microsoft.com/office/word/2012/wordml" xmlns:wpg="http://schemas.microsoft.com/office/word/2010/wordprocessingGroup" xmlns:wpi="http://schemas.microsoft.com/office/word/2010/wordprocessingInk" xmlns:wne="http://schemas.microsoft.com/office/word/2006/wordml" xmlns:wps="http://schemas.microsoft.com/office/word/2010/wordprocessingShape" mc:Ignorable="w14 w15 wp14">
   <w:p>
     <w:pPr>
       <w:pBdr>
@@ -11808,8 +11729,8 @@
 </file>
 
 <file path=word/numbering.xml><?xml version="1.0" encoding="utf-8"?>
-<w:numbering xmlns:wpc="http://schemas.microsoft.com/office/word/2010/wordprocessingCanvas" xmlns:cx="http://schemas.microsoft.com/office/drawing/2014/chartex" xmlns:cx1="http://schemas.microsoft.com/office/drawing/2015/9/8/chartex" xmlns:cx2="http://schemas.microsoft.com/office/drawing/2015/10/21/chartex" xmlns:cx3="http://schemas.microsoft.com/office/drawing/2016/5/9/chartex" xmlns:cx4="http://schemas.microsoft.com/office/drawing/2016/5/10/chartex" xmlns:cx5="http://schemas.microsoft.com/office/drawing/2016/5/11/chartex" xmlns:cx6="http://schemas.microsoft.com/office/drawing/2016/5/12/chartex" xmlns:cx7="http://schemas.microsoft.com/office/drawing/2016/5/13/chartex" xmlns:cx8="http://schemas.microsoft.com/office/drawing/2016/5/14/chartex" xmlns:mc="http://schemas.openxmlformats.org/markup-compatibility/2006" xmlns:aink="http://schemas.microsoft.com/office/drawing/2016/ink" xmlns:am3d="http://schemas.microsoft.com/office/drawing/2017/model3d" xmlns:o="urn:schemas-microsoft-com:office:office" xmlns:r="http://schemas.openxmlformats.org/officeDocument/2006/relationships" xmlns:m="http://schemas.openxmlformats.org/officeDocument/2006/math" xmlns:v="urn:schemas-microsoft-com:vml" xmlns:wp14="http://schemas.microsoft.com/office/word/2010/wordprocessingDrawing" xmlns:wp="http://schemas.openxmlformats.org/drawingml/2006/wordprocessingDrawing" xmlns:w10="urn:schemas-microsoft-com:office:word" xmlns:w="http://schemas.openxmlformats.org/wordprocessingml/2006/main" xmlns:w14="http://schemas.microsoft.com/office/word/2010/wordml" xmlns:w15="http://schemas.microsoft.com/office/word/2012/wordml" xmlns:w16cid="http://schemas.microsoft.com/office/word/2016/wordml/cid" xmlns:w16se="http://schemas.microsoft.com/office/word/2015/wordml/symex" xmlns:wpg="http://schemas.microsoft.com/office/word/2010/wordprocessingGroup" xmlns:wpi="http://schemas.microsoft.com/office/word/2010/wordprocessingInk" xmlns:wne="http://schemas.microsoft.com/office/word/2006/wordml" xmlns:wps="http://schemas.microsoft.com/office/word/2010/wordprocessingShape" mc:Ignorable="w14 w15 w16se w16cid wp14">
-  <w:abstractNum w:abstractNumId="0" w15:restartNumberingAfterBreak="0">
+<w:numbering xmlns:wpc="http://schemas.microsoft.com/office/word/2010/wordprocessingCanvas" xmlns:mc="http://schemas.openxmlformats.org/markup-compatibility/2006" xmlns:o="urn:schemas-microsoft-com:office:office" xmlns:r="http://schemas.openxmlformats.org/officeDocument/2006/relationships" xmlns:m="http://schemas.openxmlformats.org/officeDocument/2006/math" xmlns:v="urn:schemas-microsoft-com:vml" xmlns:wp14="http://schemas.microsoft.com/office/word/2010/wordprocessingDrawing" xmlns:wp="http://schemas.openxmlformats.org/drawingml/2006/wordprocessingDrawing" xmlns:w10="urn:schemas-microsoft-com:office:word" xmlns:w="http://schemas.openxmlformats.org/wordprocessingml/2006/main" xmlns:w14="http://schemas.microsoft.com/office/word/2010/wordml" xmlns:w15="http://schemas.microsoft.com/office/word/2012/wordml" xmlns:wpg="http://schemas.microsoft.com/office/word/2010/wordprocessingGroup" xmlns:wpi="http://schemas.microsoft.com/office/word/2010/wordprocessingInk" xmlns:wne="http://schemas.microsoft.com/office/word/2006/wordml" xmlns:wps="http://schemas.microsoft.com/office/word/2010/wordprocessingShape" mc:Ignorable="w14 w15 wp14">
+  <w:abstractNum w:abstractNumId="0">
     <w:nsid w:val="00BC483A"/>
     <w:multiLevelType w:val="hybridMultilevel"/>
     <w:tmpl w:val="52504080"/>
@@ -11895,7 +11816,7 @@
       </w:pPr>
     </w:lvl>
   </w:abstractNum>
-  <w:abstractNum w:abstractNumId="1" w15:restartNumberingAfterBreak="0">
+  <w:abstractNum w:abstractNumId="1">
     <w:nsid w:val="01874CAF"/>
     <w:multiLevelType w:val="hybridMultilevel"/>
     <w:tmpl w:val="EB4A3AC2"/>
@@ -11981,7 +11902,7 @@
       </w:pPr>
     </w:lvl>
   </w:abstractNum>
-  <w:abstractNum w:abstractNumId="2" w15:restartNumberingAfterBreak="0">
+  <w:abstractNum w:abstractNumId="2">
     <w:nsid w:val="05FC4188"/>
     <w:multiLevelType w:val="hybridMultilevel"/>
     <w:tmpl w:val="7B46AAAE"/>
@@ -12067,7 +11988,7 @@
       </w:pPr>
     </w:lvl>
   </w:abstractNum>
-  <w:abstractNum w:abstractNumId="3" w15:restartNumberingAfterBreak="0">
+  <w:abstractNum w:abstractNumId="3">
     <w:nsid w:val="06DF3AC4"/>
     <w:multiLevelType w:val="hybridMultilevel"/>
     <w:tmpl w:val="3EFC97C2"/>
@@ -12156,7 +12077,7 @@
       </w:pPr>
     </w:lvl>
   </w:abstractNum>
-  <w:abstractNum w:abstractNumId="4" w15:restartNumberingAfterBreak="0">
+  <w:abstractNum w:abstractNumId="4">
     <w:nsid w:val="09A523A5"/>
     <w:multiLevelType w:val="hybridMultilevel"/>
     <w:tmpl w:val="B122154A"/>
@@ -12246,7 +12167,7 @@
       </w:pPr>
     </w:lvl>
   </w:abstractNum>
-  <w:abstractNum w:abstractNumId="5" w15:restartNumberingAfterBreak="0">
+  <w:abstractNum w:abstractNumId="5">
     <w:nsid w:val="09A65BB9"/>
     <w:multiLevelType w:val="hybridMultilevel"/>
     <w:tmpl w:val="08E81F76"/>
@@ -12359,7 +12280,7 @@
       </w:rPr>
     </w:lvl>
   </w:abstractNum>
-  <w:abstractNum w:abstractNumId="6" w15:restartNumberingAfterBreak="0">
+  <w:abstractNum w:abstractNumId="6">
     <w:nsid w:val="0D022E56"/>
     <w:multiLevelType w:val="multilevel"/>
     <w:tmpl w:val="A1D25CEA"/>
@@ -12508,7 +12429,7 @@
       </w:rPr>
     </w:lvl>
   </w:abstractNum>
-  <w:abstractNum w:abstractNumId="7" w15:restartNumberingAfterBreak="0">
+  <w:abstractNum w:abstractNumId="7">
     <w:nsid w:val="0EE050C0"/>
     <w:multiLevelType w:val="hybridMultilevel"/>
     <w:tmpl w:val="50D44F14"/>
@@ -12597,7 +12518,7 @@
       </w:pPr>
     </w:lvl>
   </w:abstractNum>
-  <w:abstractNum w:abstractNumId="8" w15:restartNumberingAfterBreak="0">
+  <w:abstractNum w:abstractNumId="8">
     <w:nsid w:val="0F39262D"/>
     <w:multiLevelType w:val="hybridMultilevel"/>
     <w:tmpl w:val="90A4804C"/>
@@ -12710,7 +12631,7 @@
       </w:rPr>
     </w:lvl>
   </w:abstractNum>
-  <w:abstractNum w:abstractNumId="9" w15:restartNumberingAfterBreak="0">
+  <w:abstractNum w:abstractNumId="9">
     <w:nsid w:val="1537127B"/>
     <w:multiLevelType w:val="hybridMultilevel"/>
     <w:tmpl w:val="3A8EBA2A"/>
@@ -12796,7 +12717,7 @@
       </w:pPr>
     </w:lvl>
   </w:abstractNum>
-  <w:abstractNum w:abstractNumId="10" w15:restartNumberingAfterBreak="0">
+  <w:abstractNum w:abstractNumId="10">
     <w:nsid w:val="174E42C9"/>
     <w:multiLevelType w:val="multilevel"/>
     <w:tmpl w:val="ACD4E6DC"/>
@@ -12945,7 +12866,7 @@
       </w:rPr>
     </w:lvl>
   </w:abstractNum>
-  <w:abstractNum w:abstractNumId="11" w15:restartNumberingAfterBreak="0">
+  <w:abstractNum w:abstractNumId="11">
     <w:nsid w:val="17500D5D"/>
     <w:multiLevelType w:val="hybridMultilevel"/>
     <w:tmpl w:val="D58AA662"/>
@@ -13035,7 +12956,7 @@
       </w:pPr>
     </w:lvl>
   </w:abstractNum>
-  <w:abstractNum w:abstractNumId="12" w15:restartNumberingAfterBreak="0">
+  <w:abstractNum w:abstractNumId="12">
     <w:nsid w:val="1C255FFB"/>
     <w:multiLevelType w:val="hybridMultilevel"/>
     <w:tmpl w:val="DBEA2070"/>
@@ -13148,7 +13069,7 @@
       </w:rPr>
     </w:lvl>
   </w:abstractNum>
-  <w:abstractNum w:abstractNumId="13" w15:restartNumberingAfterBreak="0">
+  <w:abstractNum w:abstractNumId="13">
     <w:nsid w:val="1D602E83"/>
     <w:multiLevelType w:val="hybridMultilevel"/>
     <w:tmpl w:val="31B69862"/>
@@ -13261,7 +13182,7 @@
       </w:rPr>
     </w:lvl>
   </w:abstractNum>
-  <w:abstractNum w:abstractNumId="14" w15:restartNumberingAfterBreak="0">
+  <w:abstractNum w:abstractNumId="14">
     <w:nsid w:val="24741DC8"/>
     <w:multiLevelType w:val="hybridMultilevel"/>
     <w:tmpl w:val="69D23A90"/>
@@ -13347,7 +13268,7 @@
       </w:pPr>
     </w:lvl>
   </w:abstractNum>
-  <w:abstractNum w:abstractNumId="15" w15:restartNumberingAfterBreak="0">
+  <w:abstractNum w:abstractNumId="15">
     <w:nsid w:val="2B7B3A1F"/>
     <w:multiLevelType w:val="hybridMultilevel"/>
     <w:tmpl w:val="8800CCCC"/>
@@ -13436,7 +13357,7 @@
       </w:pPr>
     </w:lvl>
   </w:abstractNum>
-  <w:abstractNum w:abstractNumId="16" w15:restartNumberingAfterBreak="0">
+  <w:abstractNum w:abstractNumId="16">
     <w:nsid w:val="34CA700B"/>
     <w:multiLevelType w:val="hybridMultilevel"/>
     <w:tmpl w:val="612E9A56"/>
@@ -13522,7 +13443,7 @@
       </w:pPr>
     </w:lvl>
   </w:abstractNum>
-  <w:abstractNum w:abstractNumId="17" w15:restartNumberingAfterBreak="0">
+  <w:abstractNum w:abstractNumId="17">
     <w:nsid w:val="3C7353A8"/>
     <w:multiLevelType w:val="hybridMultilevel"/>
     <w:tmpl w:val="BDC0DF2E"/>
@@ -13611,7 +13532,7 @@
       </w:pPr>
     </w:lvl>
   </w:abstractNum>
-  <w:abstractNum w:abstractNumId="18" w15:restartNumberingAfterBreak="0">
+  <w:abstractNum w:abstractNumId="18">
     <w:nsid w:val="44617237"/>
     <w:multiLevelType w:val="hybridMultilevel"/>
     <w:tmpl w:val="2C2AA60A"/>
@@ -13700,7 +13621,7 @@
       </w:pPr>
     </w:lvl>
   </w:abstractNum>
-  <w:abstractNum w:abstractNumId="19" w15:restartNumberingAfterBreak="0">
+  <w:abstractNum w:abstractNumId="19">
     <w:nsid w:val="45F877EB"/>
     <w:multiLevelType w:val="hybridMultilevel"/>
     <w:tmpl w:val="7082C94A"/>
@@ -13813,7 +13734,7 @@
       </w:rPr>
     </w:lvl>
   </w:abstractNum>
-  <w:abstractNum w:abstractNumId="20" w15:restartNumberingAfterBreak="0">
+  <w:abstractNum w:abstractNumId="20">
     <w:nsid w:val="53E94697"/>
     <w:multiLevelType w:val="hybridMultilevel"/>
     <w:tmpl w:val="CCDA52D0"/>
@@ -13902,7 +13823,7 @@
       </w:pPr>
     </w:lvl>
   </w:abstractNum>
-  <w:abstractNum w:abstractNumId="21" w15:restartNumberingAfterBreak="0">
+  <w:abstractNum w:abstractNumId="21">
     <w:nsid w:val="5D606323"/>
     <w:multiLevelType w:val="hybridMultilevel"/>
     <w:tmpl w:val="FC4473F4"/>
@@ -13988,7 +13909,7 @@
       </w:pPr>
     </w:lvl>
   </w:abstractNum>
-  <w:abstractNum w:abstractNumId="22" w15:restartNumberingAfterBreak="0">
+  <w:abstractNum w:abstractNumId="22">
     <w:nsid w:val="605202C3"/>
     <w:multiLevelType w:val="hybridMultilevel"/>
     <w:tmpl w:val="36AE0FF8"/>
@@ -14101,7 +14022,7 @@
       </w:rPr>
     </w:lvl>
   </w:abstractNum>
-  <w:abstractNum w:abstractNumId="23" w15:restartNumberingAfterBreak="0">
+  <w:abstractNum w:abstractNumId="23">
     <w:nsid w:val="6C402C58"/>
     <w:multiLevelType w:val="hybridMultilevel"/>
     <w:tmpl w:val="9A1CA078"/>
@@ -14246,7 +14167,7 @@
       </w:rPr>
     </w:lvl>
   </w:abstractNum>
-  <w:abstractNum w:abstractNumId="24" w15:restartNumberingAfterBreak="0">
+  <w:abstractNum w:abstractNumId="24">
     <w:nsid w:val="7BC918B8"/>
     <w:multiLevelType w:val="hybridMultilevel"/>
     <w:tmpl w:val="8040796C"/>
@@ -14335,7 +14256,7 @@
       </w:pPr>
     </w:lvl>
   </w:abstractNum>
-  <w:abstractNum w:abstractNumId="25" w15:restartNumberingAfterBreak="0">
+  <w:abstractNum w:abstractNumId="25">
     <w:nsid w:val="7C5819E5"/>
     <w:multiLevelType w:val="hybridMultilevel"/>
     <w:tmpl w:val="B122154A"/>
@@ -14425,7 +14346,7 @@
       </w:pPr>
     </w:lvl>
   </w:abstractNum>
-  <w:abstractNum w:abstractNumId="26" w15:restartNumberingAfterBreak="0">
+  <w:abstractNum w:abstractNumId="26">
     <w:nsid w:val="7DB135A5"/>
     <w:multiLevelType w:val="hybridMultilevel"/>
     <w:tmpl w:val="37DA1020"/>
@@ -14626,7 +14547,7 @@
 </file>
 
 <file path=word/styles.xml><?xml version="1.0" encoding="utf-8"?>
-<w:styles xmlns:mc="http://schemas.openxmlformats.org/markup-compatibility/2006" xmlns:r="http://schemas.openxmlformats.org/officeDocument/2006/relationships" xmlns:w="http://schemas.openxmlformats.org/wordprocessingml/2006/main" xmlns:w14="http://schemas.microsoft.com/office/word/2010/wordml" xmlns:w15="http://schemas.microsoft.com/office/word/2012/wordml" xmlns:w16cid="http://schemas.microsoft.com/office/word/2016/wordml/cid" xmlns:w16se="http://schemas.microsoft.com/office/word/2015/wordml/symex" mc:Ignorable="w14 w15 w16se w16cid">
+<w:styles xmlns:mc="http://schemas.openxmlformats.org/markup-compatibility/2006" xmlns:r="http://schemas.openxmlformats.org/officeDocument/2006/relationships" xmlns:w="http://schemas.openxmlformats.org/wordprocessingml/2006/main" xmlns:w14="http://schemas.microsoft.com/office/word/2010/wordml" xmlns:w15="http://schemas.microsoft.com/office/word/2012/wordml" mc:Ignorable="w14 w15">
   <w:docDefaults>
     <w:rPrDefault>
       <w:rPr>
@@ -14643,7 +14564,7 @@
       </w:pPr>
     </w:pPrDefault>
   </w:docDefaults>
-  <w:latentStyles w:defLockedState="0" w:defUIPriority="99" w:defSemiHidden="0" w:defUnhideWhenUsed="0" w:defQFormat="0" w:count="375">
+  <w:latentStyles w:defLockedState="0" w:defUIPriority="99" w:defSemiHidden="0" w:defUnhideWhenUsed="0" w:defQFormat="0" w:count="371">
     <w:lsdException w:name="Normal" w:uiPriority="0" w:qFormat="1"/>
     <w:lsdException w:name="heading 1" w:uiPriority="9" w:qFormat="1"/>
     <w:lsdException w:name="heading 2" w:semiHidden="1" w:uiPriority="9" w:unhideWhenUsed="1" w:qFormat="1"/>
@@ -15015,10 +14936,6 @@
     <w:lsdException w:name="List Table 5 Dark Accent 6" w:uiPriority="50"/>
     <w:lsdException w:name="List Table 6 Colorful Accent 6" w:uiPriority="51"/>
     <w:lsdException w:name="List Table 7 Colorful Accent 6" w:uiPriority="52"/>
-    <w:lsdException w:name="Mention" w:semiHidden="1" w:unhideWhenUsed="1"/>
-    <w:lsdException w:name="Smart Hyperlink" w:semiHidden="1" w:unhideWhenUsed="1"/>
-    <w:lsdException w:name="Hashtag" w:semiHidden="1" w:unhideWhenUsed="1"/>
-    <w:lsdException w:name="Unresolved Mention" w:semiHidden="1" w:unhideWhenUsed="1"/>
   </w:latentStyles>
   <w:style w:type="paragraph" w:default="1" w:styleId="Normal">
     <w:name w:val="Normal"/>
@@ -15217,6 +15134,7 @@
       <w:spacing w:before="0" w:line="240" w:lineRule="auto"/>
     </w:pPr>
     <w:tblPr>
+      <w:tblInd w:w="0" w:type="dxa"/>
       <w:tblBorders>
         <w:top w:val="single" w:sz="4" w:space="0" w:color="auto"/>
         <w:left w:val="single" w:sz="4" w:space="0" w:color="auto"/>
@@ -15225,6 +15143,12 @@
         <w:insideH w:val="single" w:sz="4" w:space="0" w:color="auto"/>
         <w:insideV w:val="single" w:sz="4" w:space="0" w:color="auto"/>
       </w:tblBorders>
+      <w:tblCellMar>
+        <w:top w:w="0" w:type="dxa"/>
+        <w:left w:w="108" w:type="dxa"/>
+        <w:bottom w:w="0" w:type="dxa"/>
+        <w:right w:w="108" w:type="dxa"/>
+      </w:tblCellMar>
     </w:tblPr>
   </w:style>
   <w:style w:type="paragraph" w:styleId="Header">
@@ -15388,7 +15312,7 @@
       <w:szCs w:val="20"/>
     </w:rPr>
   </w:style>
-  <w:style w:type="character" w:styleId="UnresolvedMention">
+  <w:style w:type="character" w:customStyle="1" w:styleId="UnresolvedMention">
     <w:name w:val="Unresolved Mention"/>
     <w:basedOn w:val="DefaultParagraphFont"/>
     <w:uiPriority w:val="99"/>
@@ -15770,7 +15694,7 @@
 </file>
 
 <file path=customXml/itemProps1.xml><?xml version="1.0" encoding="utf-8"?>
-<ds:datastoreItem xmlns:ds="http://schemas.openxmlformats.org/officeDocument/2006/customXml" ds:itemID="{A9F5CFCE-330F-40C6-BA96-06247386D041}">
+<ds:datastoreItem xmlns:ds="http://schemas.openxmlformats.org/officeDocument/2006/customXml" ds:itemID="{3EF0DC5A-3672-4A2F-B32F-39A963520E91}">
   <ds:schemaRefs>
     <ds:schemaRef ds:uri="http://schemas.openxmlformats.org/officeDocument/2006/bibliography"/>
   </ds:schemaRefs>

</xml_diff>